<commit_message>
update: adding UI XML Component
</commit_message>
<xml_diff>
--- a/docs/Muhammad Faisal Amir_1301198497_TUGAS_AKHIR.docx
+++ b/docs/Muhammad Faisal Amir_1301198497_TUGAS_AKHIR.docx
@@ -3151,8 +3151,13 @@
         <w:rPr>
           <w:noProof/>
         </w:rPr>
-        <w:pict w14:anchorId="6CF5E911">
-          <v:line id="Line 3" o:spid="_x0000_s2052" style="position:absolute;z-index:251657728;visibility:visible;mso-wrap-style:square;mso-width-percent:0;mso-height-percent:0;mso-wrap-distance-left:9pt;mso-wrap-distance-top:.mm;mso-wrap-distance-right:9pt;mso-wrap-distance-bottom:.mm;mso-position-horizontal:absolute;mso-position-horizontal-relative:text;mso-position-vertical:absolute;mso-position-vertical-relative:text;mso-width-percent:0;mso-height-percent:0;mso-width-relative:page;mso-height-relative:page" from=".95pt,9.85pt" to="453.95pt,9.85pt" o:gfxdata="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" o:allowincell="f"/>
+      </w:r>
+      <w:r>
+        <w:rPr>
+          <w:noProof/>
+        </w:rPr>
+        <w:pict w14:anchorId="6E02F77C">
+          <v:line id="Line 3" o:spid="_x0000_s1026" style="position:absolute;z-index:251657728;visibility:visible;mso-wrap-style:square;mso-width-percent:0;mso-height-percent:0;mso-wrap-distance-left:9pt;mso-wrap-distance-top:.mm;mso-wrap-distance-right:9pt;mso-wrap-distance-bottom:.mm;mso-position-horizontal:absolute;mso-position-horizontal-relative:text;mso-position-vertical:absolute;mso-position-vertical-relative:text;mso-width-percent:0;mso-height-percent:0;mso-width-relative:page;mso-height-relative:page" from=".95pt,9.85pt" to="453.95pt,9.85pt" o:gfxdata="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" o:allowincell="f"/>
         </w:pict>
       </w:r>
     </w:p>
@@ -3175,1135 +3180,284 @@
       </w:r>
       <w:proofErr w:type="spellEnd"/>
     </w:p>
-    <w:p>
-      <w:pPr>
-        <w:pStyle w:val="BodyText3"/>
+    <w:p/>
+    <w:p>
+      <w:pPr>
         <w:jc w:val="both"/>
         <w:rPr>
-          <w:color w:val="000000"/>
-          <w:lang w:val="id-ID"/>
-        </w:rPr>
-      </w:pPr>
-      <w:r>
-        <w:rPr>
-          <w:color w:val="000000"/>
-          <w:lang w:val="id-ID"/>
-        </w:rPr>
-        <w:t>Dokumen ini merupakan p</w:t>
-      </w:r>
-      <w:r>
-        <w:rPr>
-          <w:color w:val="000000"/>
-          <w:lang w:val="id-ID"/>
-        </w:rPr>
-        <w:t>a</w:t>
-      </w:r>
-      <w:r>
-        <w:rPr>
-          <w:color w:val="000000"/>
-          <w:lang w:val="id-ID"/>
-        </w:rPr>
-        <w:t xml:space="preserve">nduan penulisan </w:t>
-      </w:r>
-      <w:r>
-        <w:rPr>
-          <w:color w:val="000000"/>
-          <w:lang w:val="id-ID"/>
-        </w:rPr>
-        <w:t>jurnal</w:t>
-      </w:r>
-      <w:r>
-        <w:rPr>
-          <w:color w:val="000000"/>
-          <w:lang w:val="id-ID"/>
-        </w:rPr>
-        <w:t xml:space="preserve"> Tugas Akhir (TA) di lingkungan Fakultas Informatika Universitas Telkom</w:t>
-      </w:r>
-      <w:r>
-        <w:rPr>
-          <w:color w:val="000000"/>
-          <w:lang w:val="id-ID"/>
-        </w:rPr>
-        <w:t xml:space="preserve">. </w:t>
-      </w:r>
-      <w:r>
-        <w:rPr>
-          <w:color w:val="000000"/>
-          <w:lang w:val="id-ID"/>
-        </w:rPr>
-        <w:t>Meskipun demikian</w:t>
-      </w:r>
-      <w:r>
-        <w:rPr>
-          <w:color w:val="000000"/>
-          <w:lang w:val="id-ID"/>
-        </w:rPr>
-        <w:t>,</w:t>
-      </w:r>
-      <w:r>
-        <w:rPr>
-          <w:color w:val="000000"/>
-          <w:lang w:val="id-ID"/>
-        </w:rPr>
-        <w:t xml:space="preserve"> </w:t>
-      </w:r>
-      <w:proofErr w:type="spellStart"/>
-      <w:r>
-        <w:rPr>
-          <w:color w:val="000000"/>
-          <w:lang w:val="id-ID"/>
-        </w:rPr>
-        <w:t>dimungkinan</w:t>
-      </w:r>
-      <w:proofErr w:type="spellEnd"/>
-      <w:r>
-        <w:rPr>
-          <w:color w:val="000000"/>
-          <w:lang w:val="id-ID"/>
-        </w:rPr>
-        <w:t>/dipersilahkan</w:t>
-      </w:r>
-      <w:r>
-        <w:rPr>
-          <w:color w:val="000000"/>
-          <w:lang w:val="id-ID"/>
-        </w:rPr>
-        <w:t xml:space="preserve"> </w:t>
-      </w:r>
-      <w:r>
-        <w:rPr>
-          <w:color w:val="000000"/>
-          <w:lang w:val="id-ID"/>
-        </w:rPr>
-        <w:t xml:space="preserve">untuk </w:t>
-      </w:r>
-      <w:r>
-        <w:rPr>
-          <w:color w:val="000000"/>
-          <w:lang w:val="id-ID"/>
-        </w:rPr>
-        <w:t xml:space="preserve">pembimbing </w:t>
-      </w:r>
-      <w:r>
-        <w:rPr>
-          <w:color w:val="000000"/>
-          <w:lang w:val="id-ID"/>
-        </w:rPr>
-        <w:t xml:space="preserve">TA </w:t>
-      </w:r>
-      <w:r>
-        <w:rPr>
-          <w:color w:val="000000"/>
-          <w:lang w:val="id-ID"/>
-        </w:rPr>
-        <w:t xml:space="preserve">menggunakan </w:t>
-      </w:r>
-      <w:r>
-        <w:rPr>
-          <w:color w:val="000000"/>
-          <w:lang w:val="id-ID"/>
-        </w:rPr>
-        <w:t>struktur penulisan</w:t>
-      </w:r>
-      <w:r>
-        <w:rPr>
-          <w:color w:val="000000"/>
-          <w:lang w:val="id-ID"/>
-        </w:rPr>
-        <w:t xml:space="preserve"> </w:t>
-      </w:r>
-      <w:r>
-        <w:rPr>
-          <w:color w:val="000000"/>
-          <w:lang w:val="id-ID"/>
-        </w:rPr>
-        <w:t xml:space="preserve">yang tidak sama </w:t>
-      </w:r>
-      <w:r>
-        <w:rPr>
-          <w:color w:val="000000"/>
-          <w:lang w:val="id-ID"/>
-        </w:rPr>
-        <w:t xml:space="preserve">persis </w:t>
-      </w:r>
-      <w:r>
-        <w:rPr>
-          <w:color w:val="000000"/>
-          <w:lang w:val="id-ID"/>
-        </w:rPr>
-        <w:t xml:space="preserve">dengan </w:t>
-      </w:r>
-      <w:r>
-        <w:rPr>
-          <w:color w:val="000000"/>
-          <w:lang w:val="id-ID"/>
-        </w:rPr>
-        <w:t>yang ada di dokumen ini.</w:t>
-      </w:r>
-      <w:r>
-        <w:rPr>
-          <w:color w:val="000000"/>
-          <w:lang w:val="id-ID"/>
-        </w:rPr>
-        <w:t xml:space="preserve"> </w:t>
-      </w:r>
-      <w:r>
-        <w:rPr>
-          <w:color w:val="000000"/>
-        </w:rPr>
-        <w:t xml:space="preserve">Panjang </w:t>
-      </w:r>
-      <w:proofErr w:type="spellStart"/>
-      <w:r>
-        <w:rPr>
-          <w:color w:val="000000"/>
-        </w:rPr>
-        <w:t>abstrak</w:t>
-      </w:r>
-      <w:proofErr w:type="spellEnd"/>
-      <w:r>
-        <w:rPr>
-          <w:color w:val="000000"/>
-        </w:rPr>
-        <w:t xml:space="preserve"> </w:t>
-      </w:r>
-      <w:proofErr w:type="spellStart"/>
-      <w:r>
-        <w:rPr>
-          <w:color w:val="000000"/>
-        </w:rPr>
-        <w:t>tidak</w:t>
-      </w:r>
-      <w:proofErr w:type="spellEnd"/>
-      <w:r>
-        <w:rPr>
-          <w:color w:val="000000"/>
-        </w:rPr>
-        <w:t xml:space="preserve"> </w:t>
-      </w:r>
-      <w:proofErr w:type="spellStart"/>
-      <w:r>
-        <w:rPr>
-          <w:color w:val="000000"/>
-        </w:rPr>
-        <w:t>lebih</w:t>
-      </w:r>
-      <w:proofErr w:type="spellEnd"/>
-      <w:r>
-        <w:rPr>
-          <w:color w:val="000000"/>
-        </w:rPr>
-        <w:t xml:space="preserve"> </w:t>
-      </w:r>
-      <w:proofErr w:type="spellStart"/>
-      <w:r>
-        <w:rPr>
-          <w:color w:val="000000"/>
-        </w:rPr>
-        <w:t>dari</w:t>
-      </w:r>
-      <w:proofErr w:type="spellEnd"/>
-      <w:r>
-        <w:rPr>
-          <w:color w:val="000000"/>
-        </w:rPr>
-        <w:t xml:space="preserve"> 200 kata dan </w:t>
-      </w:r>
-      <w:proofErr w:type="spellStart"/>
-      <w:r>
-        <w:rPr>
-          <w:color w:val="000000"/>
-        </w:rPr>
-        <w:t>diketik</w:t>
-      </w:r>
-      <w:proofErr w:type="spellEnd"/>
-      <w:r>
-        <w:rPr>
-          <w:color w:val="000000"/>
-        </w:rPr>
-        <w:t xml:space="preserve"> </w:t>
-      </w:r>
-      <w:proofErr w:type="spellStart"/>
-      <w:r>
-        <w:rPr>
-          <w:color w:val="000000"/>
-        </w:rPr>
-        <w:t>dalam</w:t>
-      </w:r>
-      <w:proofErr w:type="spellEnd"/>
-      <w:r>
-        <w:rPr>
-          <w:color w:val="000000"/>
-        </w:rPr>
-        <w:t xml:space="preserve"> </w:t>
-      </w:r>
-      <w:proofErr w:type="spellStart"/>
-      <w:r>
-        <w:rPr>
-          <w:color w:val="000000"/>
-        </w:rPr>
-        <w:t>ukuran</w:t>
-      </w:r>
-      <w:proofErr w:type="spellEnd"/>
-      <w:r>
-        <w:rPr>
-          <w:color w:val="000000"/>
-        </w:rPr>
-        <w:t xml:space="preserve"> </w:t>
-      </w:r>
-      <w:proofErr w:type="spellStart"/>
-      <w:r>
-        <w:rPr>
-          <w:color w:val="000000"/>
-        </w:rPr>
-        <w:t>huruf</w:t>
-      </w:r>
-      <w:proofErr w:type="spellEnd"/>
-      <w:r>
-        <w:rPr>
-          <w:color w:val="000000"/>
-        </w:rPr>
-        <w:t xml:space="preserve"> 10 pts.</w:t>
-      </w:r>
-      <w:r>
-        <w:rPr>
-          <w:color w:val="000000"/>
-          <w:lang w:val="id-ID"/>
-        </w:rPr>
-        <w:t xml:space="preserve"> </w:t>
-      </w:r>
-      <w:r>
-        <w:rPr>
-          <w:color w:val="000000"/>
-          <w:lang w:val="id-ID"/>
-        </w:rPr>
-        <w:t>TA</w:t>
-      </w:r>
-      <w:r>
-        <w:rPr>
-          <w:color w:val="000000"/>
-          <w:lang w:val="id-ID"/>
-        </w:rPr>
-        <w:t xml:space="preserve"> sebagai salah satu sarana latihan penulisan akademik dan </w:t>
-      </w:r>
-      <w:r>
-        <w:rPr>
-          <w:color w:val="000000"/>
-          <w:lang w:val="id-ID"/>
-        </w:rPr>
-        <w:t>memperjelas tulisan</w:t>
-      </w:r>
-      <w:r>
-        <w:rPr>
-          <w:color w:val="000000"/>
-          <w:lang w:val="id-ID"/>
-        </w:rPr>
-        <w:t xml:space="preserve">, </w:t>
-      </w:r>
-      <w:r>
-        <w:rPr>
-          <w:color w:val="000000"/>
-          <w:lang w:val="id-ID"/>
-        </w:rPr>
-        <w:t xml:space="preserve">abstrak dibagi menjadi </w:t>
-      </w:r>
-      <w:r>
-        <w:rPr>
-          <w:color w:val="000000"/>
-          <w:lang w:val="id-ID"/>
-        </w:rPr>
-        <w:t>empat</w:t>
-      </w:r>
-      <w:r>
-        <w:rPr>
-          <w:color w:val="000000"/>
-          <w:lang w:val="id-ID"/>
-        </w:rPr>
-        <w:t xml:space="preserve"> paragraf</w:t>
-      </w:r>
-      <w:r>
-        <w:rPr>
-          <w:color w:val="000000"/>
-          <w:lang w:val="id-ID"/>
-        </w:rPr>
-        <w:t xml:space="preserve"> atau sub-bagian. Setiap sub bagian bisa diberi judul</w:t>
-      </w:r>
-      <w:r>
-        <w:rPr>
-          <w:color w:val="000000"/>
-          <w:lang w:val="id-ID"/>
-        </w:rPr>
-        <w:t xml:space="preserve"> yang digaris bawahi</w:t>
-      </w:r>
-      <w:r>
-        <w:rPr>
-          <w:color w:val="000000"/>
-          <w:lang w:val="id-ID"/>
-        </w:rPr>
-        <w:t>. A</w:t>
-      </w:r>
-      <w:r>
-        <w:rPr>
-          <w:color w:val="000000"/>
-          <w:lang w:val="id-ID"/>
-        </w:rPr>
-        <w:t xml:space="preserve">bstrak berisi apa, mengapa, bagaimana, dan </w:t>
-      </w:r>
-      <w:r>
-        <w:rPr>
-          <w:color w:val="000000"/>
-          <w:lang w:val="id-ID"/>
-        </w:rPr>
-        <w:t>hasil utama (</w:t>
-      </w:r>
-      <w:r>
-        <w:rPr>
-          <w:color w:val="000000"/>
-          <w:lang w:val="id-ID"/>
-        </w:rPr>
-        <w:t>kesimpulan</w:t>
-      </w:r>
-      <w:r>
-        <w:rPr>
-          <w:color w:val="000000"/>
-          <w:lang w:val="id-ID"/>
-        </w:rPr>
-        <w:t>)</w:t>
-      </w:r>
-      <w:r>
-        <w:rPr>
-          <w:color w:val="000000"/>
-          <w:lang w:val="id-ID"/>
-        </w:rPr>
-        <w:t>.</w:t>
-      </w:r>
-      <w:r>
-        <w:rPr>
-          <w:color w:val="000000"/>
-          <w:lang w:val="id-ID"/>
-        </w:rPr>
-        <w:t xml:space="preserve"> </w:t>
-      </w:r>
-    </w:p>
-    <w:p>
-      <w:pPr>
-        <w:pStyle w:val="BodyText3"/>
+          <w:b/>
+          <w:color w:val="000000"/>
+          <w:lang w:val="id-ID"/>
+        </w:rPr>
+      </w:pPr>
+      <w:r>
+        <w:rPr>
+          <w:b/>
+          <w:color w:val="000000"/>
+          <w:lang w:val="id-ID"/>
+        </w:rPr>
+        <w:t xml:space="preserve">Setiap individu memiliki karakteristik yang berbeda dalam aktivitas harian dan kesehatan. Karakteristik tersebut menentukan kebutuhan zat gizi dan bahan pangan yang sebaiknya dikonsumsi, dengan banyaknya jenis zat gizi yang berbeda-beda serta </w:t>
+      </w:r>
+      <w:proofErr w:type="spellStart"/>
+      <w:r>
+        <w:rPr>
+          <w:b/>
+          <w:color w:val="000000"/>
+          <w:lang w:val="id-ID"/>
+        </w:rPr>
+        <w:t>memilki</w:t>
+      </w:r>
+      <w:proofErr w:type="spellEnd"/>
+      <w:r>
+        <w:rPr>
+          <w:b/>
+          <w:color w:val="000000"/>
+          <w:lang w:val="id-ID"/>
+        </w:rPr>
+        <w:t xml:space="preserve"> masalah dan tingkat penanganan masing-masing. hal tersebut menjadi kendala saat ingin membangun sebuah aplikasi dikarenakan pembuatan aplikasi tidak akan sama persis untuk masing-masing jenis zat gizi. Pengembang </w:t>
+      </w:r>
+      <w:proofErr w:type="spellStart"/>
+      <w:r>
+        <w:rPr>
+          <w:b/>
+          <w:color w:val="000000"/>
+          <w:lang w:val="id-ID"/>
+        </w:rPr>
+        <w:t>android</w:t>
+      </w:r>
+      <w:proofErr w:type="spellEnd"/>
+      <w:r>
+        <w:rPr>
+          <w:b/>
+          <w:color w:val="000000"/>
+          <w:lang w:val="id-ID"/>
+        </w:rPr>
+        <w:t xml:space="preserve"> dituntut untuk mengembangkan aplikasi dengan cepat dan menghasilkan sumber kode yang ringkas. Salah satu cara yang dilakukan yaitu mengembangkan </w:t>
+      </w:r>
+      <w:proofErr w:type="spellStart"/>
+      <w:r>
+        <w:rPr>
+          <w:b/>
+          <w:color w:val="000000"/>
+          <w:lang w:val="id-ID"/>
+        </w:rPr>
+        <w:t>framework</w:t>
+      </w:r>
+      <w:proofErr w:type="spellEnd"/>
+      <w:r>
+        <w:rPr>
+          <w:b/>
+          <w:color w:val="000000"/>
+          <w:lang w:val="id-ID"/>
+        </w:rPr>
+        <w:t xml:space="preserve"> yang dapat mempersingkat waktu untuk pengembangan aplikasi. Penelitian ini bertujuan untuk merancang </w:t>
+      </w:r>
+      <w:proofErr w:type="spellStart"/>
+      <w:r>
+        <w:rPr>
+          <w:b/>
+          <w:color w:val="000000"/>
+          <w:lang w:val="id-ID"/>
+        </w:rPr>
+        <w:t>framework</w:t>
+      </w:r>
+      <w:proofErr w:type="spellEnd"/>
+      <w:r>
+        <w:rPr>
+          <w:b/>
+          <w:color w:val="000000"/>
+          <w:lang w:val="id-ID"/>
+        </w:rPr>
+        <w:t xml:space="preserve"> yang mudah digunakan untuk pengembangan aplikasi </w:t>
+      </w:r>
+      <w:proofErr w:type="spellStart"/>
+      <w:r>
+        <w:rPr>
+          <w:b/>
+          <w:color w:val="000000"/>
+          <w:lang w:val="id-ID"/>
+        </w:rPr>
+        <w:t>android</w:t>
+      </w:r>
+      <w:proofErr w:type="spellEnd"/>
+      <w:r>
+        <w:rPr>
+          <w:b/>
+          <w:color w:val="000000"/>
+          <w:lang w:val="id-ID"/>
+        </w:rPr>
+        <w:t xml:space="preserve"> dengan topik permasalahan seputar gizi. </w:t>
+      </w:r>
+      <w:proofErr w:type="spellStart"/>
+      <w:r>
+        <w:rPr>
+          <w:b/>
+          <w:color w:val="000000"/>
+          <w:lang w:val="id-ID"/>
+        </w:rPr>
+        <w:t>Framework</w:t>
+      </w:r>
+      <w:proofErr w:type="spellEnd"/>
+      <w:r>
+        <w:rPr>
+          <w:b/>
+          <w:color w:val="000000"/>
+          <w:lang w:val="id-ID"/>
+        </w:rPr>
+        <w:t xml:space="preserve"> </w:t>
+      </w:r>
+      <w:proofErr w:type="spellStart"/>
+      <w:r>
+        <w:rPr>
+          <w:b/>
+          <w:color w:val="000000"/>
+          <w:lang w:val="id-ID"/>
+        </w:rPr>
+        <w:t>android</w:t>
+      </w:r>
+      <w:proofErr w:type="spellEnd"/>
+      <w:r>
+        <w:rPr>
+          <w:b/>
+          <w:color w:val="000000"/>
+          <w:lang w:val="id-ID"/>
+        </w:rPr>
+        <w:t xml:space="preserve"> ini terdiri dari 3 bagian utama yaitu UI / tampilan, data, </w:t>
+      </w:r>
+      <w:proofErr w:type="spellStart"/>
+      <w:r>
+        <w:rPr>
+          <w:b/>
+          <w:color w:val="000000"/>
+          <w:lang w:val="id-ID"/>
+        </w:rPr>
+        <w:t>method</w:t>
+      </w:r>
+      <w:proofErr w:type="spellEnd"/>
+      <w:r>
+        <w:rPr>
+          <w:b/>
+          <w:color w:val="000000"/>
+          <w:lang w:val="id-ID"/>
+        </w:rPr>
+        <w:t xml:space="preserve"> / fungsi. Terdapat 2 pengguna yang terdiri dari pengguna </w:t>
+      </w:r>
+      <w:proofErr w:type="spellStart"/>
+      <w:r>
+        <w:rPr>
+          <w:b/>
+          <w:color w:val="000000"/>
+          <w:lang w:val="id-ID"/>
+        </w:rPr>
+        <w:t>programmer</w:t>
+      </w:r>
+      <w:proofErr w:type="spellEnd"/>
+      <w:r>
+        <w:rPr>
+          <w:b/>
+          <w:color w:val="000000"/>
+          <w:lang w:val="id-ID"/>
+        </w:rPr>
+        <w:t xml:space="preserve"> dan pengguna akhir, pengguna </w:t>
+      </w:r>
+      <w:proofErr w:type="spellStart"/>
+      <w:r>
+        <w:rPr>
+          <w:b/>
+          <w:color w:val="000000"/>
+          <w:lang w:val="id-ID"/>
+        </w:rPr>
+        <w:t>programmer</w:t>
+      </w:r>
+      <w:proofErr w:type="spellEnd"/>
+      <w:r>
+        <w:rPr>
+          <w:b/>
+          <w:color w:val="000000"/>
+          <w:lang w:val="id-ID"/>
+        </w:rPr>
+        <w:t xml:space="preserve"> memanfaatkan untuk pengembangan aplikasi </w:t>
+      </w:r>
+      <w:proofErr w:type="spellStart"/>
+      <w:r>
+        <w:rPr>
+          <w:b/>
+          <w:color w:val="000000"/>
+          <w:lang w:val="id-ID"/>
+        </w:rPr>
+        <w:t>android</w:t>
+      </w:r>
+      <w:proofErr w:type="spellEnd"/>
+      <w:r>
+        <w:rPr>
+          <w:b/>
+          <w:color w:val="000000"/>
+          <w:lang w:val="id-ID"/>
+        </w:rPr>
+        <w:t xml:space="preserve">, dan pengguna akhir memanfaatkan untuk menyelesaikan permasalahan gizi mereka. </w:t>
+      </w:r>
+      <w:proofErr w:type="spellStart"/>
+      <w:r>
+        <w:rPr>
+          <w:b/>
+          <w:color w:val="000000"/>
+          <w:lang w:val="id-ID"/>
+        </w:rPr>
+        <w:t>Framework</w:t>
+      </w:r>
+      <w:proofErr w:type="spellEnd"/>
+      <w:r>
+        <w:rPr>
+          <w:b/>
+          <w:color w:val="000000"/>
+          <w:lang w:val="id-ID"/>
+        </w:rPr>
+        <w:t xml:space="preserve"> di publikasikan menggunakan layanan dari jetpack.io agar pengembang </w:t>
+      </w:r>
+      <w:proofErr w:type="spellStart"/>
+      <w:r>
+        <w:rPr>
+          <w:b/>
+          <w:color w:val="000000"/>
+          <w:lang w:val="id-ID"/>
+        </w:rPr>
+        <w:t>android</w:t>
+      </w:r>
+      <w:proofErr w:type="spellEnd"/>
+      <w:r>
+        <w:rPr>
+          <w:b/>
+          <w:color w:val="000000"/>
+          <w:lang w:val="id-ID"/>
+        </w:rPr>
+        <w:t xml:space="preserve"> dapat menggunakannya dengan cara memasang di proyek </w:t>
+      </w:r>
+      <w:proofErr w:type="spellStart"/>
+      <w:r>
+        <w:rPr>
+          <w:b/>
+          <w:color w:val="000000"/>
+          <w:lang w:val="id-ID"/>
+        </w:rPr>
+        <w:t>coding</w:t>
+      </w:r>
+      <w:proofErr w:type="spellEnd"/>
+      <w:r>
+        <w:rPr>
+          <w:b/>
+          <w:color w:val="000000"/>
+          <w:lang w:val="id-ID"/>
+        </w:rPr>
+        <w:t xml:space="preserve"> aplikasi yang sedang di kembangkan.</w:t>
+      </w:r>
+    </w:p>
+    <w:p>
+      <w:pPr>
         <w:jc w:val="both"/>
         <w:rPr>
-          <w:color w:val="000000"/>
-          <w:lang w:val="id-ID"/>
-        </w:rPr>
-      </w:pPr>
-    </w:p>
-    <w:p>
-      <w:pPr>
-        <w:pStyle w:val="BodyText3"/>
-        <w:jc w:val="both"/>
-        <w:rPr>
-          <w:color w:val="000000"/>
-          <w:lang w:val="id-ID"/>
-        </w:rPr>
-      </w:pPr>
-      <w:r>
-        <w:rPr>
-          <w:i/>
-          <w:iCs/>
-          <w:color w:val="000000"/>
-          <w:u w:val="single"/>
-          <w:lang w:val="id-ID"/>
-        </w:rPr>
-        <w:t>Apa</w:t>
-      </w:r>
-      <w:r>
-        <w:rPr>
-          <w:color w:val="000000"/>
-          <w:u w:val="single"/>
-          <w:lang w:val="id-ID"/>
-        </w:rPr>
-        <w:t xml:space="preserve"> permasalahan pada topik</w:t>
-      </w:r>
-      <w:r>
-        <w:rPr>
-          <w:color w:val="000000"/>
-          <w:lang w:val="id-ID"/>
-        </w:rPr>
-        <w:t>.</w:t>
-      </w:r>
-      <w:r>
-        <w:rPr>
-          <w:color w:val="000000"/>
-          <w:lang w:val="id-ID"/>
-        </w:rPr>
-        <w:t xml:space="preserve"> Yang juga </w:t>
-      </w:r>
-      <w:r>
-        <w:rPr>
-          <w:color w:val="000000"/>
-          <w:lang w:val="id-ID"/>
-        </w:rPr>
-        <w:t>menjelaskan</w:t>
-      </w:r>
-      <w:r>
-        <w:rPr>
-          <w:color w:val="000000"/>
-          <w:lang w:val="id-ID"/>
-        </w:rPr>
-        <w:t xml:space="preserve"> latar belakang</w:t>
-      </w:r>
-      <w:r>
-        <w:rPr>
-          <w:color w:val="000000"/>
-          <w:lang w:val="id-ID"/>
-        </w:rPr>
-        <w:t xml:space="preserve"> permasalahan topik</w:t>
-      </w:r>
-      <w:r>
-        <w:rPr>
-          <w:color w:val="000000"/>
-          <w:lang w:val="id-ID"/>
-        </w:rPr>
-        <w:t>.</w:t>
-      </w:r>
-      <w:r>
-        <w:rPr>
-          <w:color w:val="000000"/>
-          <w:lang w:val="id-ID"/>
-        </w:rPr>
-        <w:t xml:space="preserve"> Sebaiknya tuliskan juga apa masukan dan keluaran secara sangat singkat.</w:t>
-      </w:r>
-      <w:r>
-        <w:rPr>
-          <w:color w:val="000000"/>
-          <w:lang w:val="id-ID"/>
-        </w:rPr>
-        <w:t xml:space="preserve"> </w:t>
-      </w:r>
-    </w:p>
-    <w:p>
-      <w:pPr>
-        <w:pStyle w:val="BodyText3"/>
-        <w:jc w:val="both"/>
-        <w:rPr>
-          <w:color w:val="000000"/>
-          <w:lang w:val="id-ID"/>
-        </w:rPr>
-      </w:pPr>
-    </w:p>
-    <w:p>
-      <w:pPr>
-        <w:pStyle w:val="BodyText3"/>
-        <w:jc w:val="both"/>
-        <w:rPr>
-          <w:color w:val="000000"/>
-          <w:lang w:val="id-ID"/>
-        </w:rPr>
-      </w:pPr>
-      <w:r>
-        <w:rPr>
-          <w:i/>
-          <w:iCs/>
-          <w:color w:val="000000"/>
-          <w:u w:val="single"/>
-          <w:lang w:val="id-ID"/>
-        </w:rPr>
-        <w:t>Mengapa</w:t>
-      </w:r>
-      <w:r>
-        <w:rPr>
-          <w:color w:val="000000"/>
-          <w:u w:val="single"/>
-          <w:lang w:val="id-ID"/>
-        </w:rPr>
-        <w:t xml:space="preserve"> topik menarik atau penting</w:t>
-      </w:r>
-      <w:r>
-        <w:rPr>
-          <w:color w:val="000000"/>
-          <w:lang w:val="id-ID"/>
-        </w:rPr>
-        <w:t>.</w:t>
-      </w:r>
-      <w:r>
-        <w:rPr>
-          <w:color w:val="000000"/>
-          <w:lang w:val="id-ID"/>
-        </w:rPr>
-        <w:t xml:space="preserve"> Sebisa mungkin tuliskan contohnya secara sangat singkat.</w:t>
-      </w:r>
-      <w:r>
-        <w:rPr>
-          <w:color w:val="000000"/>
-          <w:lang w:val="id-ID"/>
-        </w:rPr>
-        <w:t xml:space="preserve"> Pada bagian ini sebaiknya ditulis juga</w:t>
-      </w:r>
-      <w:r>
-        <w:rPr>
-          <w:color w:val="000000"/>
-          <w:lang w:val="id-ID"/>
-        </w:rPr>
-        <w:t xml:space="preserve"> </w:t>
-      </w:r>
-      <w:r>
-        <w:rPr>
-          <w:i/>
-          <w:iCs/>
-          <w:color w:val="000000"/>
-          <w:lang w:val="id-ID"/>
-        </w:rPr>
-        <w:t>a</w:t>
-      </w:r>
-      <w:r>
-        <w:rPr>
-          <w:i/>
-          <w:iCs/>
-          <w:color w:val="000000"/>
-          <w:lang w:val="id-ID"/>
-        </w:rPr>
-        <w:t xml:space="preserve">pa masalah/kekurangan yang terjadi </w:t>
-      </w:r>
-      <w:proofErr w:type="spellStart"/>
-      <w:r>
-        <w:rPr>
-          <w:i/>
-          <w:iCs/>
-          <w:color w:val="000000"/>
-          <w:lang w:val="id-ID"/>
-        </w:rPr>
-        <w:t>unt</w:t>
-      </w:r>
-      <w:proofErr w:type="spellEnd"/>
-      <w:r>
-        <w:rPr>
-          <w:i/>
-          <w:iCs/>
-          <w:color w:val="000000"/>
-          <w:lang w:val="id-ID"/>
-        </w:rPr>
-        <w:t xml:space="preserve"> kondisi saat ini</w:t>
-      </w:r>
-      <w:r>
-        <w:rPr>
-          <w:color w:val="000000"/>
-          <w:lang w:val="id-ID"/>
-        </w:rPr>
-        <w:t xml:space="preserve"> (gap antara kondisi sekarang dengan yang diharapkan)? </w:t>
-      </w:r>
-    </w:p>
-    <w:p>
-      <w:pPr>
-        <w:pStyle w:val="BodyText3"/>
-        <w:jc w:val="both"/>
-        <w:rPr>
-          <w:color w:val="000000"/>
-          <w:lang w:val="id-ID"/>
-        </w:rPr>
-      </w:pPr>
-    </w:p>
-    <w:p>
-      <w:pPr>
-        <w:pStyle w:val="BodyText3"/>
-        <w:jc w:val="both"/>
-        <w:rPr>
-          <w:color w:val="000000"/>
-          <w:lang w:val="id-ID"/>
-        </w:rPr>
-      </w:pPr>
-      <w:r>
-        <w:rPr>
-          <w:i/>
-          <w:iCs/>
-          <w:color w:val="000000"/>
-          <w:u w:val="single"/>
-          <w:lang w:val="id-ID"/>
-        </w:rPr>
-        <w:t>Bagaimana</w:t>
-      </w:r>
-      <w:r>
-        <w:rPr>
-          <w:color w:val="000000"/>
-          <w:u w:val="single"/>
-          <w:lang w:val="id-ID"/>
-        </w:rPr>
-        <w:t xml:space="preserve"> solusinya</w:t>
-      </w:r>
-      <w:r>
-        <w:rPr>
-          <w:color w:val="000000"/>
-          <w:lang w:val="id-ID"/>
-        </w:rPr>
-        <w:t>.</w:t>
-      </w:r>
-      <w:r>
-        <w:rPr>
-          <w:color w:val="000000"/>
-          <w:lang w:val="id-ID"/>
-        </w:rPr>
-        <w:t xml:space="preserve"> Jelaskan secara garis besar sistem solusi yang telah dilakukan</w:t>
-      </w:r>
-      <w:r>
-        <w:rPr>
-          <w:color w:val="000000"/>
-          <w:lang w:val="id-ID"/>
-        </w:rPr>
-        <w:t>.</w:t>
-      </w:r>
-      <w:r>
-        <w:rPr>
-          <w:color w:val="000000"/>
-          <w:lang w:val="id-ID"/>
-        </w:rPr>
-        <w:t xml:space="preserve"> Biasanya </w:t>
-      </w:r>
-      <w:r>
-        <w:rPr>
-          <w:color w:val="000000"/>
-          <w:lang w:val="id-ID"/>
-        </w:rPr>
-        <w:t xml:space="preserve">penjelasan solusi ini </w:t>
-      </w:r>
-      <w:r>
-        <w:rPr>
-          <w:color w:val="000000"/>
-          <w:lang w:val="id-ID"/>
-        </w:rPr>
-        <w:t>merupakan yang terpanjang pada abstrak.</w:t>
-      </w:r>
-      <w:r>
-        <w:rPr>
-          <w:color w:val="000000"/>
-          <w:lang w:val="id-ID"/>
-        </w:rPr>
-        <w:t xml:space="preserve"> </w:t>
-      </w:r>
-    </w:p>
-    <w:p>
-      <w:pPr>
-        <w:pStyle w:val="BodyText3"/>
-        <w:jc w:val="both"/>
-        <w:rPr>
-          <w:color w:val="000000"/>
-          <w:lang w:val="id-ID"/>
-        </w:rPr>
-      </w:pPr>
-    </w:p>
-    <w:p>
-      <w:pPr>
-        <w:pStyle w:val="BodyText3"/>
-        <w:jc w:val="both"/>
-        <w:rPr>
-          <w:color w:val="000000"/>
-          <w:lang w:val="id-ID"/>
-        </w:rPr>
-      </w:pPr>
-      <w:r>
-        <w:rPr>
-          <w:i/>
-          <w:iCs/>
-          <w:color w:val="000000"/>
-          <w:u w:val="single"/>
-          <w:lang w:val="id-ID"/>
-        </w:rPr>
-        <w:t xml:space="preserve">Hasil </w:t>
-      </w:r>
-      <w:r>
-        <w:rPr>
-          <w:i/>
-          <w:iCs/>
-          <w:color w:val="000000"/>
-          <w:u w:val="single"/>
-          <w:lang w:val="id-ID"/>
-        </w:rPr>
-        <w:t>utama</w:t>
-      </w:r>
-      <w:r>
-        <w:rPr>
-          <w:i/>
-          <w:iCs/>
-          <w:color w:val="000000"/>
-          <w:u w:val="single"/>
-          <w:lang w:val="id-ID"/>
-        </w:rPr>
-        <w:t>.</w:t>
-      </w:r>
-      <w:r>
-        <w:rPr>
-          <w:color w:val="000000"/>
-          <w:lang w:val="id-ID"/>
-        </w:rPr>
-        <w:t xml:space="preserve"> </w:t>
-      </w:r>
-      <w:r>
-        <w:rPr>
-          <w:color w:val="000000"/>
-          <w:lang w:val="id-ID"/>
-        </w:rPr>
-        <w:t xml:space="preserve">Hasil utama </w:t>
-      </w:r>
-      <w:r>
-        <w:rPr>
-          <w:color w:val="000000"/>
-          <w:lang w:val="id-ID"/>
-        </w:rPr>
-        <w:t xml:space="preserve">dari eksperimen ditulis singkat </w:t>
-      </w:r>
-      <w:r>
-        <w:rPr>
-          <w:color w:val="000000"/>
-          <w:lang w:val="id-ID"/>
-        </w:rPr>
-        <w:t>dua</w:t>
-      </w:r>
-      <w:r>
-        <w:rPr>
-          <w:color w:val="000000"/>
-          <w:lang w:val="id-ID"/>
-        </w:rPr>
-        <w:t>-</w:t>
-      </w:r>
-      <w:r>
-        <w:rPr>
-          <w:color w:val="000000"/>
-          <w:lang w:val="id-ID"/>
-        </w:rPr>
-        <w:t>t</w:t>
-      </w:r>
-      <w:r>
-        <w:rPr>
-          <w:color w:val="000000"/>
-          <w:lang w:val="id-ID"/>
-        </w:rPr>
-        <w:t>iga</w:t>
-      </w:r>
-      <w:r>
-        <w:rPr>
-          <w:color w:val="000000"/>
-          <w:lang w:val="id-ID"/>
-        </w:rPr>
-        <w:t xml:space="preserve"> kalimat.</w:t>
-      </w:r>
-      <w:r>
-        <w:rPr>
-          <w:color w:val="000000"/>
-          <w:lang w:val="id-ID"/>
-        </w:rPr>
-        <w:t xml:space="preserve"> </w:t>
-      </w:r>
-      <w:r>
-        <w:rPr>
-          <w:color w:val="000000"/>
-          <w:lang w:val="id-ID"/>
-        </w:rPr>
-        <w:t>Akan lebih baik (</w:t>
-      </w:r>
-      <w:proofErr w:type="spellStart"/>
-      <w:r>
-        <w:rPr>
-          <w:color w:val="000000"/>
-          <w:lang w:val="id-ID"/>
-        </w:rPr>
-        <w:t>optional</w:t>
-      </w:r>
-      <w:proofErr w:type="spellEnd"/>
-      <w:r>
-        <w:rPr>
-          <w:color w:val="000000"/>
-          <w:lang w:val="id-ID"/>
-        </w:rPr>
-        <w:t>), kalau dituliskan secara eksplisit kontribusi yang telah dihasilkan.</w:t>
-      </w:r>
-      <w:r>
-        <w:rPr>
-          <w:color w:val="000000"/>
-          <w:lang w:val="id-ID"/>
-        </w:rPr>
-        <w:t xml:space="preserve"> </w:t>
-      </w:r>
-      <w:r>
-        <w:rPr>
-          <w:color w:val="000000"/>
-          <w:lang w:val="id-ID"/>
-        </w:rPr>
-        <w:t xml:space="preserve">Kontribusi bisa dituliskan </w:t>
-      </w:r>
-      <w:proofErr w:type="spellStart"/>
-      <w:r>
-        <w:rPr>
-          <w:color w:val="000000"/>
-          <w:lang w:val="id-ID"/>
-        </w:rPr>
-        <w:t>diantara</w:t>
-      </w:r>
-      <w:proofErr w:type="spellEnd"/>
-      <w:r>
-        <w:rPr>
-          <w:color w:val="000000"/>
-          <w:lang w:val="id-ID"/>
-        </w:rPr>
-        <w:t xml:space="preserve"> bagian solusi dan hasil eksperimen.</w:t>
-      </w:r>
-      <w:r>
-        <w:rPr>
-          <w:color w:val="000000"/>
-          <w:lang w:val="id-ID"/>
-        </w:rPr>
-        <w:t xml:space="preserve"> </w:t>
-      </w:r>
-    </w:p>
-    <w:p>
-      <w:pPr>
-        <w:pStyle w:val="BodyText3"/>
-        <w:jc w:val="both"/>
-        <w:rPr>
-          <w:color w:val="000000"/>
-          <w:lang w:val="id-ID"/>
-        </w:rPr>
-      </w:pPr>
-    </w:p>
-    <w:p>
-      <w:pPr>
-        <w:pStyle w:val="BodyText3"/>
-        <w:jc w:val="both"/>
-        <w:rPr>
-          <w:color w:val="000000"/>
-          <w:lang w:val="id-ID"/>
-        </w:rPr>
-      </w:pPr>
-      <w:r>
-        <w:rPr>
-          <w:color w:val="000000"/>
-          <w:lang w:val="id-ID"/>
-        </w:rPr>
-        <w:t xml:space="preserve">Pastikan abstrak pada jurnal TA tidak </w:t>
-      </w:r>
-      <w:proofErr w:type="spellStart"/>
-      <w:r>
-        <w:rPr>
-          <w:color w:val="000000"/>
-          <w:lang w:val="id-ID"/>
-        </w:rPr>
-        <w:t>copas</w:t>
-      </w:r>
-      <w:proofErr w:type="spellEnd"/>
-      <w:r>
-        <w:rPr>
-          <w:color w:val="000000"/>
-          <w:lang w:val="id-ID"/>
-        </w:rPr>
-        <w:t xml:space="preserve"> dari abstrak proposal TA.</w:t>
-      </w:r>
-      <w:r>
-        <w:rPr>
-          <w:color w:val="000000"/>
-          <w:lang w:val="id-ID"/>
-        </w:rPr>
-        <w:t xml:space="preserve"> </w:t>
-      </w:r>
-      <w:r>
-        <w:rPr>
-          <w:color w:val="000000"/>
-          <w:lang w:val="id-ID"/>
-        </w:rPr>
-        <w:t xml:space="preserve">Pada abstrak proposal kadang ada kata </w:t>
-      </w:r>
-      <w:r>
-        <w:rPr>
-          <w:i/>
-          <w:iCs/>
-          <w:color w:val="000000"/>
-          <w:lang w:val="id-ID"/>
-        </w:rPr>
-        <w:t>akan</w:t>
-      </w:r>
-      <w:r>
-        <w:rPr>
-          <w:color w:val="000000"/>
-          <w:lang w:val="id-ID"/>
-        </w:rPr>
-        <w:t xml:space="preserve">, seperti misalnya </w:t>
-      </w:r>
-      <w:r>
-        <w:rPr>
-          <w:i/>
-          <w:iCs/>
-          <w:color w:val="000000"/>
-          <w:lang w:val="id-ID"/>
-        </w:rPr>
-        <w:t>yang akan dilakukan</w:t>
-      </w:r>
-      <w:r>
-        <w:rPr>
-          <w:color w:val="000000"/>
-          <w:lang w:val="id-ID"/>
-        </w:rPr>
-        <w:t xml:space="preserve">; sedangkan pada abstrak </w:t>
-      </w:r>
-      <w:r>
-        <w:rPr>
-          <w:color w:val="000000"/>
-          <w:lang w:val="id-ID"/>
-        </w:rPr>
-        <w:t>Jurnal TA tidak</w:t>
-      </w:r>
-      <w:r>
-        <w:rPr>
-          <w:color w:val="000000"/>
-          <w:lang w:val="id-ID"/>
-        </w:rPr>
-        <w:t xml:space="preserve"> ada kata </w:t>
-      </w:r>
-      <w:r>
-        <w:rPr>
-          <w:i/>
-          <w:iCs/>
-          <w:color w:val="000000"/>
-          <w:lang w:val="id-ID"/>
-        </w:rPr>
-        <w:t>akan</w:t>
-      </w:r>
-      <w:r>
-        <w:rPr>
-          <w:color w:val="000000"/>
-          <w:lang w:val="id-ID"/>
-        </w:rPr>
-        <w:t xml:space="preserve"> </w:t>
-      </w:r>
-      <w:proofErr w:type="spellStart"/>
-      <w:r>
-        <w:rPr>
-          <w:color w:val="000000"/>
-          <w:lang w:val="id-ID"/>
-        </w:rPr>
-        <w:t>spt</w:t>
-      </w:r>
-      <w:proofErr w:type="spellEnd"/>
-      <w:r>
-        <w:rPr>
-          <w:color w:val="000000"/>
-          <w:lang w:val="id-ID"/>
-        </w:rPr>
-        <w:t xml:space="preserve"> itu.</w:t>
-      </w:r>
-      <w:r>
-        <w:rPr>
-          <w:color w:val="000000"/>
-          <w:lang w:val="id-ID"/>
-        </w:rPr>
-        <w:t xml:space="preserve"> </w:t>
-      </w:r>
-      <w:r>
-        <w:rPr>
-          <w:color w:val="000000"/>
-          <w:lang w:val="id-ID"/>
-        </w:rPr>
-        <w:t>Ti</w:t>
-      </w:r>
-      <w:r>
-        <w:rPr>
-          <w:color w:val="000000"/>
-          <w:lang w:val="id-ID"/>
-        </w:rPr>
-        <w:t xml:space="preserve">dak </w:t>
-      </w:r>
-      <w:r>
-        <w:rPr>
-          <w:color w:val="000000"/>
-          <w:lang w:val="id-ID"/>
-        </w:rPr>
-        <w:t xml:space="preserve">boleh </w:t>
-      </w:r>
-      <w:r>
-        <w:rPr>
-          <w:color w:val="000000"/>
-          <w:lang w:val="id-ID"/>
-        </w:rPr>
-        <w:t xml:space="preserve">ada </w:t>
-      </w:r>
-      <w:proofErr w:type="spellStart"/>
-      <w:r>
-        <w:rPr>
-          <w:color w:val="000000"/>
-          <w:lang w:val="id-ID"/>
-        </w:rPr>
-        <w:t>sitasi</w:t>
-      </w:r>
-      <w:proofErr w:type="spellEnd"/>
-      <w:r>
-        <w:rPr>
-          <w:color w:val="000000"/>
-          <w:lang w:val="id-ID"/>
-        </w:rPr>
-        <w:t xml:space="preserve"> pada abstrak.</w:t>
-      </w:r>
-      <w:r>
-        <w:rPr>
-          <w:color w:val="000000"/>
-          <w:lang w:val="id-ID"/>
-        </w:rPr>
-        <w:t xml:space="preserve"> </w:t>
-      </w:r>
-      <w:r>
-        <w:rPr>
-          <w:color w:val="000000"/>
-          <w:lang w:val="id-ID"/>
-        </w:rPr>
-        <w:t>Pada abstrak tidak menggunakan penamaan</w:t>
-      </w:r>
-      <w:r>
-        <w:rPr>
-          <w:color w:val="000000"/>
-          <w:lang w:val="id-ID"/>
-        </w:rPr>
-        <w:t>,</w:t>
-      </w:r>
-      <w:r>
-        <w:rPr>
-          <w:color w:val="000000"/>
-          <w:lang w:val="id-ID"/>
-        </w:rPr>
-        <w:t xml:space="preserve"> simbol atau istilah yang teknis, misalnya </w:t>
-      </w:r>
-      <w:proofErr w:type="spellStart"/>
-      <w:r>
-        <w:rPr>
-          <w:i/>
-          <w:iCs/>
-          <w:color w:val="000000"/>
-          <w:lang w:val="id-ID"/>
-        </w:rPr>
-        <w:t>minsup</w:t>
-      </w:r>
-      <w:proofErr w:type="spellEnd"/>
-      <w:r>
-        <w:rPr>
-          <w:color w:val="000000"/>
-          <w:lang w:val="id-ID"/>
-        </w:rPr>
-        <w:t xml:space="preserve"> untuk menyatakan nilai </w:t>
-      </w:r>
-      <w:proofErr w:type="spellStart"/>
-      <w:r>
-        <w:rPr>
-          <w:color w:val="000000"/>
-          <w:lang w:val="id-ID"/>
-        </w:rPr>
-        <w:t>support</w:t>
-      </w:r>
-      <w:proofErr w:type="spellEnd"/>
-      <w:r>
-        <w:rPr>
-          <w:color w:val="000000"/>
-          <w:lang w:val="id-ID"/>
-        </w:rPr>
-        <w:t xml:space="preserve"> minimal.</w:t>
-      </w:r>
-    </w:p>
-    <w:p>
-      <w:pPr>
-        <w:jc w:val="both"/>
-        <w:rPr>
-          <w:b/>
-          <w:color w:val="000000"/>
+          <w:b/>
+          <w:color w:val="000000"/>
+          <w:lang w:val="id-ID"/>
         </w:rPr>
       </w:pPr>
     </w:p>
@@ -4316,7 +3470,6 @@
           <w:b/>
           <w:i w:val="0"/>
           <w:color w:val="000000"/>
-          <w:lang w:val="id-ID"/>
         </w:rPr>
       </w:pPr>
       <w:r>
@@ -4360,208 +3513,9 @@
           <w:b/>
           <w:i w:val="0"/>
           <w:color w:val="000000"/>
-          <w:lang w:val="id-ID"/>
-        </w:rPr>
-        <w:t xml:space="preserve">merupakan </w:t>
-      </w:r>
-      <w:r>
-        <w:rPr>
-          <w:b/>
-          <w:i w:val="0"/>
-          <w:color w:val="000000"/>
-          <w:lang w:val="id-ID"/>
-        </w:rPr>
-        <w:t xml:space="preserve">kata-kata kunci yang </w:t>
-      </w:r>
-      <w:proofErr w:type="spellStart"/>
-      <w:r>
-        <w:rPr>
-          <w:b/>
-          <w:i w:val="0"/>
-          <w:color w:val="000000"/>
-        </w:rPr>
-        <w:t>menjelaskan</w:t>
-      </w:r>
-      <w:proofErr w:type="spellEnd"/>
-      <w:r>
-        <w:rPr>
-          <w:b/>
-          <w:i w:val="0"/>
-          <w:color w:val="000000"/>
-        </w:rPr>
-        <w:t xml:space="preserve"> </w:t>
-      </w:r>
-      <w:proofErr w:type="spellStart"/>
-      <w:r>
-        <w:rPr>
-          <w:b/>
-          <w:i w:val="0"/>
-          <w:color w:val="000000"/>
-        </w:rPr>
-        <w:t>isi</w:t>
-      </w:r>
-      <w:proofErr w:type="spellEnd"/>
-      <w:r>
-        <w:rPr>
-          <w:b/>
-          <w:i w:val="0"/>
-          <w:color w:val="000000"/>
-        </w:rPr>
-        <w:t xml:space="preserve"> tulisan,</w:t>
-      </w:r>
-      <w:r>
-        <w:rPr>
-          <w:b/>
-          <w:i w:val="0"/>
-          <w:color w:val="000000"/>
-          <w:lang w:val="id-ID"/>
-        </w:rPr>
-        <w:t xml:space="preserve"> </w:t>
-      </w:r>
-      <w:r>
-        <w:rPr>
-          <w:b/>
-          <w:i w:val="0"/>
-          <w:color w:val="000000"/>
-          <w:lang w:val="id-ID"/>
-        </w:rPr>
-        <w:t xml:space="preserve">biasanya bisa diambil dari </w:t>
-      </w:r>
-      <w:r>
-        <w:rPr>
-          <w:b/>
-          <w:i w:val="0"/>
-          <w:color w:val="000000"/>
-          <w:lang w:val="id-ID"/>
-        </w:rPr>
-        <w:t>judul dan abstrak</w:t>
-      </w:r>
-      <w:r>
-        <w:rPr>
-          <w:b/>
-          <w:i w:val="0"/>
-          <w:color w:val="000000"/>
-          <w:lang w:val="id-ID"/>
-        </w:rPr>
-        <w:t>. M</w:t>
-      </w:r>
-      <w:r>
-        <w:rPr>
-          <w:b/>
-          <w:i w:val="0"/>
-          <w:color w:val="000000"/>
-          <w:lang w:val="id-ID"/>
-        </w:rPr>
-        <w:t>aksimal enam buah</w:t>
-      </w:r>
-      <w:r>
-        <w:rPr>
-          <w:b/>
-          <w:i w:val="0"/>
-          <w:color w:val="000000"/>
-        </w:rPr>
-        <w:t xml:space="preserve"> dan </w:t>
-      </w:r>
-      <w:proofErr w:type="spellStart"/>
-      <w:r>
-        <w:rPr>
-          <w:b/>
-          <w:i w:val="0"/>
-          <w:color w:val="000000"/>
-        </w:rPr>
-        <w:t>ditulis</w:t>
-      </w:r>
-      <w:proofErr w:type="spellEnd"/>
-      <w:r>
-        <w:rPr>
-          <w:b/>
-          <w:i w:val="0"/>
-          <w:color w:val="000000"/>
-        </w:rPr>
-        <w:t xml:space="preserve"> </w:t>
-      </w:r>
-      <w:proofErr w:type="spellStart"/>
-      <w:r>
-        <w:rPr>
-          <w:b/>
-          <w:i w:val="0"/>
-          <w:color w:val="000000"/>
-        </w:rPr>
-        <w:t>dengan</w:t>
-      </w:r>
-      <w:proofErr w:type="spellEnd"/>
-      <w:r>
-        <w:rPr>
-          <w:b/>
-          <w:i w:val="0"/>
-          <w:color w:val="000000"/>
-        </w:rPr>
-        <w:t xml:space="preserve"> </w:t>
-      </w:r>
-      <w:proofErr w:type="spellStart"/>
-      <w:r>
-        <w:rPr>
-          <w:b/>
-          <w:i w:val="0"/>
-          <w:color w:val="000000"/>
-        </w:rPr>
-        <w:t>huruf</w:t>
-      </w:r>
-      <w:proofErr w:type="spellEnd"/>
-      <w:r>
-        <w:rPr>
-          <w:b/>
-          <w:i w:val="0"/>
-          <w:color w:val="000000"/>
-        </w:rPr>
-        <w:t xml:space="preserve"> </w:t>
-      </w:r>
-      <w:proofErr w:type="spellStart"/>
-      <w:r>
-        <w:rPr>
-          <w:b/>
-          <w:i w:val="0"/>
-          <w:color w:val="000000"/>
-        </w:rPr>
-        <w:t>kecil</w:t>
-      </w:r>
-      <w:proofErr w:type="spellEnd"/>
-      <w:r>
-        <w:rPr>
-          <w:b/>
-          <w:i w:val="0"/>
-          <w:color w:val="000000"/>
-        </w:rPr>
-        <w:t xml:space="preserve">, </w:t>
-      </w:r>
-      <w:proofErr w:type="spellStart"/>
-      <w:r>
-        <w:rPr>
-          <w:b/>
-          <w:i w:val="0"/>
-          <w:color w:val="000000"/>
-        </w:rPr>
-        <w:t>kecuali</w:t>
-      </w:r>
-      <w:proofErr w:type="spellEnd"/>
-      <w:r>
-        <w:rPr>
-          <w:b/>
-          <w:i w:val="0"/>
-          <w:color w:val="000000"/>
-        </w:rPr>
-        <w:t xml:space="preserve"> </w:t>
-      </w:r>
-      <w:proofErr w:type="spellStart"/>
-      <w:r>
-        <w:rPr>
-          <w:b/>
-          <w:i w:val="0"/>
-          <w:color w:val="000000"/>
-        </w:rPr>
-        <w:t>singkatan</w:t>
-      </w:r>
-      <w:proofErr w:type="spellEnd"/>
+        </w:rPr>
+        <w:t>framework</w:t>
+      </w:r>
     </w:p>
     <w:p>
       <w:pPr>
@@ -4575,181 +3529,13 @@
         <w:rPr>
           <w:noProof/>
         </w:rPr>
-        <w:pict w14:anchorId="71907F75">
-          <v:line id="Line 2" o:spid="_x0000_s2051" style="position:absolute;left:0;text-align:left;z-index:251656704;visibility:visible;mso-wrap-style:square;mso-width-percent:0;mso-height-percent:0;mso-wrap-distance-left:9pt;mso-wrap-distance-top:.mm;mso-wrap-distance-right:9pt;mso-wrap-distance-bottom:.mm;mso-position-horizontal:absolute;mso-position-horizontal-relative:text;mso-position-vertical:absolute;mso-position-vertical-relative:text;mso-width-percent:0;mso-height-percent:0;mso-width-relative:page;mso-height-relative:page" from="-1.05pt,3.35pt" to="450.95pt,3.35pt" o:gfxdata="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" o:allowincell="f"/>
-        </w:pict>
-      </w:r>
-    </w:p>
-    <w:p>
-      <w:pPr>
-        <w:pStyle w:val="Heading1"/>
-        <w:jc w:val="both"/>
-        <w:rPr>
-          <w:b/>
-          <w:i w:val="0"/>
-          <w:iCs/>
-          <w:color w:val="000000"/>
-        </w:rPr>
-      </w:pPr>
-      <w:r>
-        <w:rPr>
-          <w:b/>
-          <w:i w:val="0"/>
-          <w:iCs/>
-          <w:color w:val="000000"/>
-        </w:rPr>
-        <w:t>Abstract</w:t>
-      </w:r>
-    </w:p>
-    <w:p>
-      <w:pPr>
-        <w:jc w:val="both"/>
-        <w:rPr>
-          <w:b/>
-          <w:color w:val="000000"/>
-        </w:rPr>
-      </w:pPr>
-      <w:r>
-        <w:rPr>
-          <w:b/>
-          <w:color w:val="000000"/>
-        </w:rPr>
-        <w:t xml:space="preserve">The abstract should state briefly the general aspects of the subject and the main </w:t>
-      </w:r>
-      <w:proofErr w:type="spellStart"/>
-      <w:r>
-        <w:rPr>
-          <w:b/>
-          <w:color w:val="000000"/>
-        </w:rPr>
-        <w:t>concolusions</w:t>
-      </w:r>
-      <w:proofErr w:type="spellEnd"/>
-      <w:r>
-        <w:rPr>
-          <w:b/>
-          <w:color w:val="000000"/>
-        </w:rPr>
-        <w:t>.</w:t>
-      </w:r>
-      <w:r>
-        <w:rPr>
-          <w:b/>
-          <w:color w:val="000000"/>
-        </w:rPr>
-        <w:t xml:space="preserve">  </w:t>
-      </w:r>
-      <w:r>
-        <w:rPr>
-          <w:b/>
-          <w:color w:val="000000"/>
-        </w:rPr>
-        <w:t xml:space="preserve">The length of abstract should </w:t>
-      </w:r>
-      <w:proofErr w:type="spellStart"/>
-      <w:r>
-        <w:rPr>
-          <w:b/>
-          <w:color w:val="000000"/>
-        </w:rPr>
-        <w:t>bo</w:t>
-      </w:r>
-      <w:proofErr w:type="spellEnd"/>
-      <w:r>
-        <w:rPr>
-          <w:b/>
-          <w:color w:val="000000"/>
-        </w:rPr>
-        <w:t xml:space="preserve"> no more than 200 word </w:t>
-      </w:r>
-      <w:proofErr w:type="gramStart"/>
-      <w:r>
-        <w:rPr>
-          <w:b/>
-          <w:color w:val="000000"/>
-        </w:rPr>
-        <w:t>and</w:t>
-      </w:r>
-      <w:r>
-        <w:rPr>
-          <w:b/>
-          <w:color w:val="000000"/>
-        </w:rPr>
-        <w:t xml:space="preserve">  </w:t>
-      </w:r>
-      <w:r>
-        <w:rPr>
-          <w:b/>
-          <w:color w:val="000000"/>
-        </w:rPr>
-        <w:t>should</w:t>
-      </w:r>
-      <w:proofErr w:type="gramEnd"/>
-      <w:r>
-        <w:rPr>
-          <w:b/>
-          <w:color w:val="000000"/>
-        </w:rPr>
-        <w:t xml:space="preserve"> be typed be with 10 pts.</w:t>
-      </w:r>
-    </w:p>
-    <w:p>
-      <w:pPr>
-        <w:jc w:val="both"/>
-        <w:rPr>
-          <w:b/>
-          <w:color w:val="000000"/>
-        </w:rPr>
-      </w:pPr>
-    </w:p>
-    <w:p>
-      <w:pPr>
-        <w:pStyle w:val="BodyText"/>
-        <w:jc w:val="both"/>
-        <w:rPr>
-          <w:b/>
-          <w:i w:val="0"/>
-          <w:color w:val="000000"/>
-        </w:rPr>
-      </w:pPr>
-      <w:r>
-        <w:rPr>
-          <w:b/>
-          <w:i w:val="0"/>
-          <w:color w:val="000000"/>
-        </w:rPr>
-        <w:t>Keywords: keyword should be chosen that they best describe the contents of the paper and should be typed in lower-case, except abbreviation. Keyword should b</w:t>
-      </w:r>
-      <w:r>
-        <w:rPr>
-          <w:b/>
-          <w:i w:val="0"/>
-          <w:color w:val="000000"/>
-          <w:lang w:val="id-ID"/>
-        </w:rPr>
-        <w:t>e</w:t>
-      </w:r>
-      <w:r>
-        <w:rPr>
-          <w:b/>
-          <w:i w:val="0"/>
-          <w:color w:val="000000"/>
-        </w:rPr>
-        <w:t xml:space="preserve"> no more than 6 word </w:t>
-      </w:r>
-    </w:p>
-    <w:p>
-      <w:pPr>
-        <w:rPr>
-          <w:color w:val="000000"/>
-        </w:rPr>
-      </w:pPr>
+      </w:r>
       <w:r>
         <w:rPr>
           <w:noProof/>
         </w:rPr>
-        <w:pict w14:anchorId="30DD54E1">
-          <v:line id="Line 5" o:spid="_x0000_s2050" alt="" style="position:absolute;z-index:251658752;visibility:visible;mso-wrap-style:square;mso-wrap-edited:f;mso-width-percent:0;mso-height-percent:0;mso-wrap-distance-left:9pt;mso-wrap-distance-right:9pt;mso-position-horizontal:absolute;mso-position-horizontal-relative:text;mso-position-vertical:absolute;mso-position-vertical-relative:text;mso-width-percent:0;mso-height-percent:0;mso-width-relative:page;mso-height-relative:page" from="-.05pt,5.85pt" to="449.95pt,5.85pt" o:allowincell="f"/>
+        <w:pict w14:anchorId="6DD59AD0">
+          <v:line id="Line 2" o:spid="_x0000_s1026" style="position:absolute;left:0;text-align:left;z-index:251656704;visibility:visible;mso-wrap-style:square;mso-width-percent:0;mso-height-percent:0;mso-wrap-distance-left:9pt;mso-wrap-distance-top:.mm;mso-wrap-distance-right:9pt;mso-wrap-distance-bottom:.mm;mso-position-horizontal:absolute;mso-position-horizontal-relative:text;mso-position-vertical:absolute;mso-position-vertical-relative:text;mso-width-percent:0;mso-height-percent:0;mso-width-relative:page;mso-height-relative:page" from="-1.05pt,3.35pt" to="450.95pt,3.35pt" o:gfxdata="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" o:allowincell="f"/>
         </w:pict>
       </w:r>
     </w:p>
@@ -5554,7 +4340,6 @@
           <w:color w:val="000000"/>
           <w:lang w:val="id-ID"/>
         </w:rPr>
-        <w:lastRenderedPageBreak/>
         <w:t>Untuk nama penulis</w:t>
       </w:r>
       <w:r>
@@ -6462,6 +5247,7 @@
           <w:color w:val="000000"/>
           <w:lang w:val="id-ID"/>
         </w:rPr>
+        <w:lastRenderedPageBreak/>
         <w:t xml:space="preserve">Pertama, </w:t>
       </w:r>
       <w:r>
@@ -8367,15 +7153,7 @@
           <w:color w:val="000000"/>
           <w:lang w:val="id-ID"/>
         </w:rPr>
-        <w:t xml:space="preserve">roses yang </w:t>
-      </w:r>
-      <w:r>
-        <w:rPr>
-          <w:color w:val="000000"/>
-          <w:lang w:val="id-ID"/>
-        </w:rPr>
-        <w:lastRenderedPageBreak/>
-        <w:t xml:space="preserve">dikerjakan, misalnya ada satu </w:t>
+        <w:t xml:space="preserve">roses yang dikerjakan, misalnya ada satu </w:t>
       </w:r>
       <w:proofErr w:type="spellStart"/>
       <w:r>
@@ -9035,27 +7813,14 @@
             <w:r>
               <w:t xml:space="preserve">Gambar </w:t>
             </w:r>
-            <w:r>
-              <w:fldChar w:fldCharType="begin"/>
-            </w:r>
-            <w:r>
-              <w:instrText xml:space="preserve"> SEQ Gambar \* ARABIC </w:instrText>
-            </w:r>
-            <w:r>
-              <w:fldChar w:fldCharType="separate"/>
-            </w:r>
-            <w:r>
-              <w:rPr>
-                <w:noProof/>
-              </w:rPr>
-              <w:t>1</w:t>
-            </w:r>
-            <w:r>
-              <w:rPr>
-                <w:noProof/>
-              </w:rPr>
-              <w:fldChar w:fldCharType="end"/>
-            </w:r>
+            <w:fldSimple w:instr=" SEQ Gambar \* ARABIC ">
+              <w:r>
+                <w:rPr>
+                  <w:noProof/>
+                </w:rPr>
+                <w:t>1</w:t>
+              </w:r>
+            </w:fldSimple>
             <w:r>
               <w:rPr>
                 <w:color w:val="000000"/>
@@ -9122,14 +7887,27 @@
       <w:r>
         <w:t xml:space="preserve"> </w:t>
       </w:r>
-      <w:fldSimple w:instr=" SEQ Tabel \* ARABIC ">
-        <w:r>
-          <w:rPr>
-            <w:noProof/>
-          </w:rPr>
-          <w:t>1</w:t>
-        </w:r>
-      </w:fldSimple>
+      <w:r>
+        <w:fldChar w:fldCharType="begin"/>
+      </w:r>
+      <w:r>
+        <w:instrText xml:space="preserve"> SEQ Tabel \* ARABIC </w:instrText>
+      </w:r>
+      <w:r>
+        <w:fldChar w:fldCharType="separate"/>
+      </w:r>
+      <w:r>
+        <w:rPr>
+          <w:noProof/>
+        </w:rPr>
+        <w:t>1</w:t>
+      </w:r>
+      <w:r>
+        <w:rPr>
+          <w:noProof/>
+        </w:rPr>
+        <w:fldChar w:fldCharType="end"/>
+      </w:r>
       <w:r>
         <w:rPr>
           <w:lang w:val="id-ID"/>
@@ -11322,6 +10100,7 @@
           <w:color w:val="000000"/>
           <w:lang w:val="id-ID"/>
         </w:rPr>
+        <w:lastRenderedPageBreak/>
         <w:t xml:space="preserve">Bagian ini berisi </w:t>
       </w:r>
       <w:r>
@@ -12603,7 +11382,6 @@
         <w:rPr>
           <w:color w:val="000000"/>
         </w:rPr>
-        <w:lastRenderedPageBreak/>
         <w:t xml:space="preserve">Lampiran </w:t>
       </w:r>
       <w:proofErr w:type="spellStart"/>
@@ -13156,6 +11934,11 @@
       <w:rPr>
         <w:noProof/>
       </w:rPr>
+    </w:r>
+    <w:r>
+      <w:rPr>
+        <w:noProof/>
+      </w:rPr>
       <w:pict w14:anchorId="18934D64">
         <v:shapetype id="_x0000_t75" coordsize="21600,21600" o:spt="75" o:preferrelative="t" path="m@4@5l@4@11@9@11@9@5xe" filled="f" stroked="f">
           <v:stroke joinstyle="miter"/>
@@ -13250,6 +12033,11 @@
       <w:rPr>
         <w:noProof/>
       </w:rPr>
+    </w:r>
+    <w:r>
+      <w:rPr>
+        <w:noProof/>
+      </w:rPr>
       <w:pict w14:anchorId="660CA847">
         <v:shapetype id="_x0000_t75" coordsize="21600,21600" o:spt="75" o:preferrelative="t" path="m@4@5l@4@11@9@11@9@5xe" filled="f" stroked="f">
           <v:stroke joinstyle="miter"/>
@@ -13325,6 +12113,11 @@
       <w:rPr>
         <w:noProof/>
       </w:rPr>
+    </w:r>
+    <w:r>
+      <w:rPr>
+        <w:noProof/>
+      </w:rPr>
       <w:pict w14:anchorId="7FBBD07B">
         <v:shapetype id="_x0000_t75" coordsize="21600,21600" o:spt="75" o:preferrelative="t" path="m@4@5l@4@11@9@11@9@5xe" filled="f" stroked="f">
           <v:stroke joinstyle="miter"/>
@@ -13364,6 +12157,11 @@
     <w:pPr>
       <w:pStyle w:val="Header"/>
     </w:pPr>
+    <w:r>
+      <w:rPr>
+        <w:noProof/>
+      </w:rPr>
+    </w:r>
     <w:r>
       <w:rPr>
         <w:noProof/>

</xml_diff>